<commit_message>
- updated propositions doc + added action phase fake screens
</commit_message>
<xml_diff>
--- a/doc/Propositions_HH.docx
+++ b/doc/Propositions_HH.docx
@@ -16,8 +16,6 @@
         </w:rPr>
         <w:t>Адмиральские предложения и замечания:</w:t>
       </w:r>
-      <w:bookmarkStart w:id="0" w:name="_GoBack"/>
-      <w:bookmarkEnd w:id="0"/>
     </w:p>
     <w:p>
       <w:pPr>
@@ -93,6 +91,23 @@
         </w:rPr>
         <w:t>Возможно стоит сделать несколько уровней сложности. Усложнять можно за счёт увеличения видов паучков, вычитание очков за любое перемещение паучков.</w:t>
       </w:r>
+    </w:p>
+    <w:p>
+      <w:pPr>
+        <w:rPr>
+          <w:sz w:val="24"/>
+          <w:lang w:val="ru-RU"/>
+        </w:rPr>
+      </w:pPr>
+      <w:r>
+        <w:rPr>
+          <w:sz w:val="24"/>
+          <w:lang w:val="ru-RU"/>
+        </w:rPr>
+        <w:t>Пауки могут спускаться на паутинках в начале игры и по мере удаления с игрового поля спускаться на пустые места.</w:t>
+      </w:r>
+      <w:bookmarkStart w:id="0" w:name="_GoBack"/>
+      <w:bookmarkEnd w:id="0"/>
     </w:p>
     <w:sectPr>
       <w:pgSz w:w="11906" w:h="16838"/>

</xml_diff>